<commit_message>
Atualização da Documentação e ReadMe, inclusão do inicio da página inicial
</commit_message>
<xml_diff>
--- a/Projeto Individual/Documentação Projeto Pessoal.docx
+++ b/Projeto Individual/Documentação Projeto Pessoal.docx
@@ -772,36 +772,7 @@
               <w:rPr>
                 <w:webHidden/>
               </w:rPr>
-              <w:fldChar w:fldCharType="begin"/>
-            </w:r>
-            <w:r>
-              <w:rPr>
-                <w:webHidden/>
-              </w:rPr>
-              <w:instrText xml:space="preserve"> PAGEREF _Toc179813725 \h </w:instrText>
-            </w:r>
-            <w:r>
-              <w:rPr>
-                <w:webHidden/>
-              </w:rPr>
-            </w:r>
-            <w:r>
-              <w:rPr>
-                <w:webHidden/>
-              </w:rPr>
-              <w:fldChar w:fldCharType="separate"/>
-            </w:r>
-            <w:r>
-              <w:rPr>
-                <w:webHidden/>
-              </w:rPr>
-              <w:t>8</w:t>
-            </w:r>
-            <w:r>
-              <w:rPr>
-                <w:webHidden/>
-              </w:rPr>
-              <w:fldChar w:fldCharType="end"/>
+              <w:t>6</w:t>
             </w:r>
           </w:hyperlink>
         </w:p>
@@ -1550,12 +1521,16 @@
         <w:pStyle w:val="Ttulo1"/>
         <w:rPr>
           <w:rFonts w:ascii="Arial" w:eastAsia="Arial" w:hAnsi="Arial" w:cs="Arial"/>
-          <w:lang w:val="pt-BR"/>
-        </w:rPr>
-      </w:pPr>
-      <w:r>
-        <w:rPr>
-          <w:rFonts w:ascii="Arial" w:eastAsia="Arial" w:hAnsi="Arial" w:cs="Arial"/>
+          <w:sz w:val="28"/>
+          <w:szCs w:val="28"/>
+          <w:lang w:val="pt-BR"/>
+        </w:rPr>
+      </w:pPr>
+      <w:r>
+        <w:rPr>
+          <w:rFonts w:ascii="Arial" w:eastAsia="Arial" w:hAnsi="Arial" w:cs="Arial"/>
+          <w:sz w:val="28"/>
+          <w:szCs w:val="28"/>
           <w:lang w:val="pt-BR"/>
         </w:rPr>
         <w:t>1. Contexto</w:t>
@@ -1564,6 +1539,8 @@
       <w:r>
         <w:rPr>
           <w:rFonts w:ascii="Arial" w:eastAsia="Arial" w:hAnsi="Arial" w:cs="Arial"/>
+          <w:sz w:val="28"/>
+          <w:szCs w:val="28"/>
           <w:lang w:val="pt-BR"/>
         </w:rPr>
         <w:t xml:space="preserve"> </w:t>
@@ -1904,6 +1881,8 @@
         <w:pStyle w:val="Ttulo1"/>
         <w:rPr>
           <w:rFonts w:ascii="Arial" w:eastAsia="Arial" w:hAnsi="Arial" w:cs="Arial"/>
+          <w:sz w:val="28"/>
+          <w:szCs w:val="28"/>
           <w:lang w:val="pt-BR"/>
         </w:rPr>
       </w:pPr>
@@ -1911,6 +1890,8 @@
       <w:r>
         <w:rPr>
           <w:rFonts w:ascii="Arial" w:eastAsia="Arial" w:hAnsi="Arial" w:cs="Arial"/>
+          <w:sz w:val="28"/>
+          <w:szCs w:val="28"/>
           <w:lang w:val="pt-BR"/>
         </w:rPr>
         <w:t>2. Objetivo</w:t>
@@ -1994,25 +1975,41 @@
         </w:rPr>
         <w:t xml:space="preserve">Com uma pesquisa feita com os usuários, através de </w:t>
       </w:r>
-      <w:proofErr w:type="spellStart"/>
-      <w:r>
-        <w:rPr>
-          <w:rFonts w:ascii="Arial" w:eastAsia="Arial" w:hAnsi="Arial" w:cs="Arial"/>
-          <w:sz w:val="24"/>
-          <w:szCs w:val="24"/>
-          <w:lang w:val="pt-BR"/>
-        </w:rPr>
-        <w:t>reacts</w:t>
-      </w:r>
-      <w:proofErr w:type="spellEnd"/>
-      <w:r>
-        <w:rPr>
-          <w:rFonts w:ascii="Arial" w:eastAsia="Arial" w:hAnsi="Arial" w:cs="Arial"/>
-          <w:sz w:val="24"/>
-          <w:szCs w:val="24"/>
-          <w:lang w:val="pt-BR"/>
-        </w:rPr>
-        <w:t>, questionamentos, e blogs, entenderemos sobre quais episódios as lágrimas são quase que impossíveis de serem contidas.</w:t>
+      <w:r>
+        <w:rPr>
+          <w:rFonts w:ascii="Arial" w:eastAsia="Arial" w:hAnsi="Arial" w:cs="Arial"/>
+          <w:sz w:val="24"/>
+          <w:szCs w:val="24"/>
+          <w:lang w:val="pt-BR"/>
+        </w:rPr>
+        <w:t>reações aos episódios</w:t>
+      </w:r>
+      <w:r>
+        <w:rPr>
+          <w:rFonts w:ascii="Arial" w:eastAsia="Arial" w:hAnsi="Arial" w:cs="Arial"/>
+          <w:sz w:val="24"/>
+          <w:szCs w:val="24"/>
+          <w:lang w:val="pt-BR"/>
+        </w:rPr>
+        <w:t>, questionamentos</w:t>
+      </w:r>
+      <w:r>
+        <w:rPr>
+          <w:rFonts w:ascii="Arial" w:eastAsia="Arial" w:hAnsi="Arial" w:cs="Arial"/>
+          <w:sz w:val="24"/>
+          <w:szCs w:val="24"/>
+          <w:lang w:val="pt-BR"/>
+        </w:rPr>
+        <w:t xml:space="preserve"> à espectadores</w:t>
+      </w:r>
+      <w:r>
+        <w:rPr>
+          <w:rFonts w:ascii="Arial" w:eastAsia="Arial" w:hAnsi="Arial" w:cs="Arial"/>
+          <w:sz w:val="24"/>
+          <w:szCs w:val="24"/>
+          <w:lang w:val="pt-BR"/>
+        </w:rPr>
+        <w:t>, e blogs, entenderemos sobre quais episódios as lágrimas são quase que impossíveis de serem contidas.</w:t>
       </w:r>
     </w:p>
     <w:p>
@@ -2206,6 +2203,8 @@
         <w:pStyle w:val="Ttulo1"/>
         <w:rPr>
           <w:rFonts w:ascii="Arial" w:eastAsia="Arial" w:hAnsi="Arial" w:cs="Arial"/>
+          <w:sz w:val="28"/>
+          <w:szCs w:val="28"/>
           <w:lang w:val="pt-BR"/>
         </w:rPr>
       </w:pPr>
@@ -2213,6 +2212,8 @@
       <w:r>
         <w:rPr>
           <w:rFonts w:ascii="Arial" w:eastAsia="Arial" w:hAnsi="Arial" w:cs="Arial"/>
+          <w:sz w:val="28"/>
+          <w:szCs w:val="28"/>
           <w:lang w:val="pt-BR"/>
         </w:rPr>
         <w:t>3. Justificativa</w:t>
@@ -2229,8 +2230,1803 @@
           <w:lang w:val="pt-BR"/>
         </w:rPr>
       </w:pPr>
+      <w:r>
+        <w:rPr>
+          <w:rFonts w:ascii="Arial" w:eastAsia="Arial" w:hAnsi="Arial" w:cs="Arial"/>
+          <w:sz w:val="24"/>
+          <w:szCs w:val="24"/>
+          <w:lang w:val="pt-BR"/>
+        </w:rPr>
+        <w:t xml:space="preserve">Com um mundo constantemente envolto em caos, conflitos, destruição, falta de empatia, desrespeito, perseguição e hipocrisia, </w:t>
+      </w:r>
+      <w:proofErr w:type="spellStart"/>
+      <w:r>
+        <w:rPr>
+          <w:rFonts w:ascii="Arial" w:eastAsia="Arial" w:hAnsi="Arial" w:cs="Arial"/>
+          <w:sz w:val="24"/>
+          <w:szCs w:val="24"/>
+          <w:lang w:val="pt-BR"/>
+        </w:rPr>
+        <w:t>One</w:t>
+      </w:r>
+      <w:proofErr w:type="spellEnd"/>
+      <w:r>
+        <w:rPr>
+          <w:rFonts w:ascii="Arial" w:eastAsia="Arial" w:hAnsi="Arial" w:cs="Arial"/>
+          <w:sz w:val="24"/>
+          <w:szCs w:val="24"/>
+          <w:lang w:val="pt-BR"/>
+        </w:rPr>
+        <w:t xml:space="preserve"> Piece vem como uma brisa de calmaria e esperança diante de um mundo tão corrompido. Este projeto é criado para cativar novas pessoas a darem uma chance de assistirem uma obra que, apesar de gigantesca, possui profundidade proporcional ao tamanho total de seus episódios, e sempre deixará o telespectador com um gosto de “quero mais”.</w:t>
+      </w:r>
+    </w:p>
+    <w:p>
+      <w:pPr>
+        <w:spacing w:after="240"/>
+        <w:rPr>
+          <w:rFonts w:ascii="Arial" w:eastAsia="Arial" w:hAnsi="Arial" w:cs="Arial"/>
+          <w:sz w:val="24"/>
+          <w:szCs w:val="24"/>
+          <w:lang w:val="pt-BR"/>
+        </w:rPr>
+      </w:pPr>
+      <w:r>
+        <w:rPr>
+          <w:rFonts w:ascii="Arial" w:eastAsia="Arial" w:hAnsi="Arial" w:cs="Arial"/>
+          <w:sz w:val="24"/>
+          <w:szCs w:val="24"/>
+          <w:lang w:val="pt-BR"/>
+        </w:rPr>
+        <w:t xml:space="preserve">Também servirá como complemento aos usuários da obra, para saberem se o episódio que lhes emocionou, emocionou outros telespectadores/fãs da criação de </w:t>
+      </w:r>
+      <w:proofErr w:type="spellStart"/>
+      <w:r>
+        <w:rPr>
+          <w:rFonts w:ascii="Arial" w:eastAsia="Arial" w:hAnsi="Arial" w:cs="Arial"/>
+          <w:sz w:val="24"/>
+          <w:szCs w:val="24"/>
+          <w:lang w:val="pt-BR"/>
+        </w:rPr>
+        <w:t>Eiichiro</w:t>
+      </w:r>
+      <w:proofErr w:type="spellEnd"/>
+      <w:r>
+        <w:rPr>
+          <w:rFonts w:ascii="Arial" w:eastAsia="Arial" w:hAnsi="Arial" w:cs="Arial"/>
+          <w:sz w:val="24"/>
+          <w:szCs w:val="24"/>
+          <w:lang w:val="pt-BR"/>
+        </w:rPr>
+        <w:t xml:space="preserve"> Oda.  </w:t>
+      </w:r>
+    </w:p>
+    <w:p>
+      <w:pPr>
+        <w:spacing w:after="240"/>
+        <w:rPr>
+          <w:rFonts w:ascii="Arial" w:eastAsia="Arial" w:hAnsi="Arial" w:cs="Arial"/>
+          <w:sz w:val="24"/>
+          <w:szCs w:val="24"/>
+          <w:lang w:val="pt-BR"/>
+        </w:rPr>
+      </w:pPr>
+      <w:r>
+        <w:rPr>
+          <w:rFonts w:ascii="Arial" w:eastAsia="Arial" w:hAnsi="Arial" w:cs="Arial"/>
+          <w:sz w:val="24"/>
+          <w:szCs w:val="24"/>
+          <w:lang w:val="pt-BR"/>
+        </w:rPr>
+        <w:t xml:space="preserve">Ao abordar os 17 tópicos da ONU durante o scroll dentro da página principal, mesmo que o usuário não tenha interesse em assistir o anime e para verificar os gráficos dos episódios, ou querer saber sobre o tempo necessário para conhecer essa obra, ela poderá se aprofundar </w:t>
+      </w:r>
+      <w:r>
+        <w:rPr>
+          <w:rFonts w:ascii="Arial" w:eastAsia="Arial" w:hAnsi="Arial" w:cs="Arial"/>
+          <w:sz w:val="24"/>
+          <w:szCs w:val="24"/>
+          <w:lang w:val="pt-BR"/>
+        </w:rPr>
+        <w:t xml:space="preserve">em </w:t>
+      </w:r>
+      <w:r>
+        <w:rPr>
+          <w:rFonts w:ascii="Arial" w:eastAsia="Arial" w:hAnsi="Arial" w:cs="Arial"/>
+          <w:sz w:val="24"/>
+          <w:szCs w:val="24"/>
+          <w:lang w:val="pt-BR"/>
+        </w:rPr>
+        <w:t>cada tópico dos arcos vinculados com uma ODS (Organização de Desenvolvimento Sustentável).</w:t>
+      </w:r>
+    </w:p>
+    <w:p>
+      <w:pPr>
+        <w:spacing w:after="240"/>
+        <w:rPr>
+          <w:rFonts w:ascii="Arial" w:eastAsia="Arial" w:hAnsi="Arial" w:cs="Arial"/>
+          <w:sz w:val="24"/>
+          <w:szCs w:val="24"/>
+          <w:lang w:val="pt-BR"/>
+        </w:rPr>
+      </w:pPr>
+      <w:r>
+        <w:rPr>
+          <w:rFonts w:ascii="Arial" w:eastAsia="Arial" w:hAnsi="Arial" w:cs="Arial"/>
+          <w:sz w:val="24"/>
+          <w:szCs w:val="24"/>
+          <w:lang w:val="pt-BR"/>
+        </w:rPr>
+        <w:t>Com o envolvimento de dados de pesquisa e pensamentos filosóficos</w:t>
+      </w:r>
+      <w:r>
+        <w:rPr>
+          <w:rFonts w:ascii="Arial" w:eastAsia="Arial" w:hAnsi="Arial" w:cs="Arial"/>
+          <w:sz w:val="24"/>
+          <w:szCs w:val="24"/>
+          <w:lang w:val="pt-BR"/>
+        </w:rPr>
+        <w:t xml:space="preserve"> em cada parte da página</w:t>
+      </w:r>
+      <w:r>
+        <w:rPr>
+          <w:rFonts w:ascii="Arial" w:eastAsia="Arial" w:hAnsi="Arial" w:cs="Arial"/>
+          <w:sz w:val="24"/>
+          <w:szCs w:val="24"/>
+          <w:lang w:val="pt-BR"/>
+        </w:rPr>
+        <w:t>, traremos ao usuário uma experiência única e dinâmica para conhecer como a maior obra de quadrinhos da história, mudou o modo de pensar de milhões de fãs ao redor do mundo.</w:t>
+      </w:r>
     </w:p>
     <w:p/>
+    <w:p/>
+    <w:p/>
+    <w:p>
+      <w:pPr>
+        <w:pStyle w:val="Ttulo1"/>
+        <w:rPr>
+          <w:rFonts w:ascii="Arial" w:hAnsi="Arial" w:cs="Arial"/>
+          <w:sz w:val="28"/>
+          <w:szCs w:val="28"/>
+          <w:lang w:val="pt-BR"/>
+        </w:rPr>
+      </w:pPr>
+      <w:bookmarkStart w:id="6" w:name="_Toc179813725"/>
+      <w:r>
+        <w:rPr>
+          <w:rFonts w:ascii="Arial" w:hAnsi="Arial" w:cs="Arial"/>
+          <w:sz w:val="28"/>
+          <w:szCs w:val="28"/>
+          <w:lang w:val="pt-BR"/>
+        </w:rPr>
+        <w:lastRenderedPageBreak/>
+        <w:t>4. Escopo</w:t>
+      </w:r>
+      <w:bookmarkEnd w:id="6"/>
+    </w:p>
+    <w:p>
+      <w:pPr>
+        <w:pStyle w:val="Ttulo3"/>
+        <w:rPr>
+          <w:rFonts w:ascii="Arial" w:hAnsi="Arial" w:cs="Arial"/>
+          <w:b/>
+          <w:bCs/>
+          <w:color w:val="auto"/>
+          <w:lang w:val="pt-BR"/>
+        </w:rPr>
+      </w:pPr>
+      <w:bookmarkStart w:id="7" w:name="_Toc179813726"/>
+      <w:r>
+        <w:rPr>
+          <w:rFonts w:ascii="Arial" w:hAnsi="Arial" w:cs="Arial"/>
+          <w:color w:val="auto"/>
+          <w:lang w:val="pt-BR"/>
+        </w:rPr>
+        <w:t>-</w:t>
+      </w:r>
+      <w:r>
+        <w:rPr>
+          <w:rFonts w:ascii="Arial" w:hAnsi="Arial" w:cs="Arial"/>
+          <w:b/>
+          <w:bCs/>
+          <w:color w:val="auto"/>
+          <w:lang w:val="pt-BR"/>
+        </w:rPr>
+        <w:t xml:space="preserve"> Descrição do Projeto:</w:t>
+      </w:r>
+      <w:bookmarkEnd w:id="7"/>
+    </w:p>
+    <w:p>
+      <w:pPr>
+        <w:spacing w:after="240"/>
+        <w:rPr>
+          <w:rFonts w:ascii="Arial" w:eastAsia="Arial" w:hAnsi="Arial" w:cs="Arial"/>
+          <w:sz w:val="24"/>
+          <w:szCs w:val="24"/>
+          <w:lang w:val="pt-BR"/>
+        </w:rPr>
+      </w:pPr>
+      <w:r>
+        <w:rPr>
+          <w:rFonts w:ascii="Arial" w:eastAsia="Arial" w:hAnsi="Arial" w:cs="Arial"/>
+          <w:sz w:val="24"/>
+          <w:szCs w:val="24"/>
+          <w:lang w:val="pt-BR"/>
+        </w:rPr>
+        <w:t xml:space="preserve">Este projeto visa o desenvolvimento de um site para acompanhamento de dados sobre episódios do anime </w:t>
+      </w:r>
+      <w:proofErr w:type="spellStart"/>
+      <w:r>
+        <w:rPr>
+          <w:rFonts w:ascii="Arial" w:eastAsia="Arial" w:hAnsi="Arial" w:cs="Arial"/>
+          <w:sz w:val="24"/>
+          <w:szCs w:val="24"/>
+          <w:lang w:val="pt-BR"/>
+        </w:rPr>
+        <w:t>One</w:t>
+      </w:r>
+      <w:proofErr w:type="spellEnd"/>
+      <w:r>
+        <w:rPr>
+          <w:rFonts w:ascii="Arial" w:eastAsia="Arial" w:hAnsi="Arial" w:cs="Arial"/>
+          <w:sz w:val="24"/>
+          <w:szCs w:val="24"/>
+          <w:lang w:val="pt-BR"/>
+        </w:rPr>
+        <w:t xml:space="preserve"> Piece, com gráficos dinâmicos sobre características dos episódios, o tempo estimado para assisti-los, e uma criação de cadastro e login para que o usuário possa acessar estes gráfico</w:t>
+      </w:r>
+      <w:r>
+        <w:rPr>
+          <w:rFonts w:ascii="Arial" w:eastAsia="Arial" w:hAnsi="Arial" w:cs="Arial"/>
+          <w:sz w:val="24"/>
+          <w:szCs w:val="24"/>
+          <w:lang w:val="pt-BR"/>
+        </w:rPr>
+        <w:t>s e ter acesso a todo o conteúdo do site</w:t>
+      </w:r>
+      <w:r>
+        <w:rPr>
+          <w:rFonts w:ascii="Arial" w:eastAsia="Arial" w:hAnsi="Arial" w:cs="Arial"/>
+          <w:sz w:val="24"/>
+          <w:szCs w:val="24"/>
+          <w:lang w:val="pt-BR"/>
+        </w:rPr>
+        <w:t xml:space="preserve">: </w:t>
+      </w:r>
+    </w:p>
+    <w:p>
+      <w:pPr>
+        <w:spacing w:after="240"/>
+        <w:rPr>
+          <w:rFonts w:ascii="Arial" w:eastAsia="Arial" w:hAnsi="Arial" w:cs="Arial"/>
+          <w:b/>
+          <w:bCs/>
+          <w:sz w:val="24"/>
+          <w:szCs w:val="24"/>
+          <w:lang w:val="pt-BR"/>
+        </w:rPr>
+      </w:pPr>
+      <w:r>
+        <w:rPr>
+          <w:rFonts w:ascii="Arial" w:eastAsia="Arial" w:hAnsi="Arial" w:cs="Arial"/>
+          <w:b/>
+          <w:bCs/>
+          <w:sz w:val="24"/>
+          <w:szCs w:val="24"/>
+          <w:lang w:val="pt-BR"/>
+        </w:rPr>
+        <w:t>Banco de dados:</w:t>
+      </w:r>
+    </w:p>
+    <w:p>
+      <w:pPr>
+        <w:spacing w:after="240"/>
+        <w:rPr>
+          <w:rFonts w:ascii="Arial" w:eastAsia="Arial" w:hAnsi="Arial" w:cs="Arial"/>
+          <w:sz w:val="24"/>
+          <w:szCs w:val="24"/>
+          <w:lang w:val="pt-BR"/>
+        </w:rPr>
+      </w:pPr>
+      <w:r>
+        <w:rPr>
+          <w:rFonts w:ascii="Arial" w:eastAsia="Arial" w:hAnsi="Arial" w:cs="Arial"/>
+          <w:sz w:val="24"/>
+          <w:szCs w:val="24"/>
+          <w:lang w:val="pt-BR"/>
+        </w:rPr>
+        <w:t>Utilizaremos o Sistema de Gerenciamento de Banco de Dados “MySQL” como principal armazenamento de dados de criação de contas do site.</w:t>
+      </w:r>
+    </w:p>
+    <w:p>
+      <w:pPr>
+        <w:spacing w:after="240"/>
+        <w:rPr>
+          <w:rFonts w:ascii="Arial" w:eastAsia="Arial" w:hAnsi="Arial" w:cs="Arial"/>
+          <w:sz w:val="24"/>
+          <w:szCs w:val="24"/>
+          <w:lang w:val="pt-BR"/>
+        </w:rPr>
+      </w:pPr>
+      <w:r>
+        <w:rPr>
+          <w:rFonts w:ascii="Arial" w:eastAsia="Arial" w:hAnsi="Arial" w:cs="Arial"/>
+          <w:sz w:val="24"/>
+          <w:szCs w:val="24"/>
+          <w:lang w:val="pt-BR"/>
+        </w:rPr>
+        <w:t>Essa será a modelagem do Banco de Dados:</w:t>
+      </w:r>
+    </w:p>
+    <w:p>
+      <w:pPr>
+        <w:spacing w:after="240"/>
+        <w:rPr>
+          <w:rFonts w:ascii="Arial" w:eastAsia="Arial" w:hAnsi="Arial" w:cs="Arial"/>
+          <w:sz w:val="24"/>
+          <w:szCs w:val="24"/>
+          <w:lang w:val="pt-BR"/>
+        </w:rPr>
+      </w:pPr>
+    </w:p>
+    <w:p>
+      <w:pPr>
+        <w:spacing w:after="240"/>
+        <w:rPr>
+          <w:rFonts w:ascii="Arial" w:eastAsia="Arial" w:hAnsi="Arial" w:cs="Arial"/>
+          <w:sz w:val="24"/>
+          <w:szCs w:val="24"/>
+          <w:lang w:val="pt-BR"/>
+        </w:rPr>
+      </w:pPr>
+    </w:p>
+    <w:p>
+      <w:pPr>
+        <w:spacing w:after="240"/>
+        <w:rPr>
+          <w:rFonts w:ascii="Arial" w:eastAsia="Arial" w:hAnsi="Arial" w:cs="Arial"/>
+          <w:sz w:val="24"/>
+          <w:szCs w:val="24"/>
+          <w:lang w:val="pt-BR"/>
+        </w:rPr>
+      </w:pPr>
+    </w:p>
+    <w:p>
+      <w:pPr>
+        <w:spacing w:after="240"/>
+        <w:rPr>
+          <w:rFonts w:ascii="Arial" w:eastAsia="Arial" w:hAnsi="Arial" w:cs="Arial"/>
+          <w:sz w:val="24"/>
+          <w:szCs w:val="24"/>
+          <w:lang w:val="pt-BR"/>
+        </w:rPr>
+      </w:pPr>
+    </w:p>
+    <w:p>
+      <w:pPr>
+        <w:spacing w:after="240"/>
+        <w:rPr>
+          <w:rFonts w:ascii="Arial" w:eastAsia="Arial" w:hAnsi="Arial" w:cs="Arial"/>
+          <w:sz w:val="24"/>
+          <w:szCs w:val="24"/>
+          <w:lang w:val="pt-BR"/>
+        </w:rPr>
+      </w:pPr>
+    </w:p>
+    <w:p>
+      <w:pPr>
+        <w:widowControl w:val="0"/>
+        <w:tabs>
+          <w:tab w:val="left" w:pos="2611"/>
+        </w:tabs>
+        <w:spacing w:line="276" w:lineRule="auto"/>
+        <w:jc w:val="both"/>
+        <w:rPr>
+          <w:rFonts w:ascii="Arial" w:eastAsia="Arial" w:hAnsi="Arial" w:cs="Arial"/>
+          <w:color w:val="000000" w:themeColor="text1"/>
+          <w:sz w:val="24"/>
+          <w:szCs w:val="24"/>
+          <w:lang w:val="pt-BR"/>
+        </w:rPr>
+      </w:pPr>
+      <w:proofErr w:type="spellStart"/>
+      <w:r>
+        <w:rPr>
+          <w:rFonts w:ascii="Arial" w:eastAsia="Arial" w:hAnsi="Arial" w:cs="Arial"/>
+          <w:b/>
+          <w:color w:val="000000" w:themeColor="text1"/>
+          <w:sz w:val="24"/>
+          <w:szCs w:val="24"/>
+          <w:lang w:val="pt-BR"/>
+        </w:rPr>
+        <w:t>Frontend</w:t>
+      </w:r>
+      <w:proofErr w:type="spellEnd"/>
+      <w:r>
+        <w:rPr>
+          <w:rFonts w:ascii="Arial" w:eastAsia="Arial" w:hAnsi="Arial" w:cs="Arial"/>
+          <w:b/>
+          <w:color w:val="000000" w:themeColor="text1"/>
+          <w:sz w:val="24"/>
+          <w:szCs w:val="24"/>
+          <w:lang w:val="pt-BR"/>
+        </w:rPr>
+        <w:t>:</w:t>
+      </w:r>
+    </w:p>
+    <w:p>
+      <w:pPr>
+        <w:widowControl w:val="0"/>
+        <w:tabs>
+          <w:tab w:val="left" w:pos="2611"/>
+        </w:tabs>
+        <w:spacing w:line="276" w:lineRule="auto"/>
+        <w:jc w:val="both"/>
+        <w:rPr>
+          <w:rFonts w:ascii="Arial" w:eastAsia="Arial" w:hAnsi="Arial" w:cs="Arial"/>
+          <w:color w:val="000000" w:themeColor="text1"/>
+          <w:sz w:val="24"/>
+          <w:szCs w:val="24"/>
+          <w:lang w:val="pt-BR"/>
+        </w:rPr>
+      </w:pPr>
+      <w:r>
+        <w:rPr>
+          <w:rFonts w:ascii="Arial" w:eastAsia="Arial" w:hAnsi="Arial" w:cs="Arial"/>
+          <w:color w:val="000000" w:themeColor="text1"/>
+          <w:sz w:val="24"/>
+          <w:szCs w:val="24"/>
+          <w:lang w:val="pt-BR"/>
+        </w:rPr>
+        <w:t xml:space="preserve">Utilização de Javascript, HTML 5 e CSS3 para a criação do site e </w:t>
+      </w:r>
+      <w:proofErr w:type="spellStart"/>
+      <w:r>
+        <w:rPr>
+          <w:rFonts w:ascii="Arial" w:eastAsia="Arial" w:hAnsi="Arial" w:cs="Arial"/>
+          <w:color w:val="000000" w:themeColor="text1"/>
+          <w:sz w:val="24"/>
+          <w:szCs w:val="24"/>
+          <w:lang w:val="pt-BR"/>
+        </w:rPr>
+        <w:t>chartJS</w:t>
+      </w:r>
+      <w:proofErr w:type="spellEnd"/>
+      <w:r>
+        <w:rPr>
+          <w:rFonts w:ascii="Arial" w:eastAsia="Arial" w:hAnsi="Arial" w:cs="Arial"/>
+          <w:color w:val="000000" w:themeColor="text1"/>
+          <w:sz w:val="24"/>
+          <w:szCs w:val="24"/>
+          <w:lang w:val="pt-BR"/>
+        </w:rPr>
+        <w:t xml:space="preserve"> para a criação dos gráficos do usuário nas telas de cadastro e login. </w:t>
+      </w:r>
+    </w:p>
+    <w:p>
+      <w:pPr>
+        <w:widowControl w:val="0"/>
+        <w:tabs>
+          <w:tab w:val="left" w:pos="2611"/>
+        </w:tabs>
+        <w:spacing w:line="276" w:lineRule="auto"/>
+        <w:jc w:val="both"/>
+        <w:rPr>
+          <w:rFonts w:ascii="Arial" w:eastAsia="Arial" w:hAnsi="Arial" w:cs="Arial"/>
+          <w:color w:val="000000" w:themeColor="text1"/>
+          <w:sz w:val="24"/>
+          <w:szCs w:val="24"/>
+          <w:lang w:val="pt-BR"/>
+        </w:rPr>
+      </w:pPr>
+      <w:proofErr w:type="spellStart"/>
+      <w:r>
+        <w:rPr>
+          <w:rFonts w:ascii="Arial" w:eastAsia="Arial" w:hAnsi="Arial" w:cs="Arial"/>
+          <w:b/>
+          <w:color w:val="000000" w:themeColor="text1"/>
+          <w:sz w:val="24"/>
+          <w:szCs w:val="24"/>
+          <w:lang w:val="pt-BR"/>
+        </w:rPr>
+        <w:t>Backend</w:t>
+      </w:r>
+      <w:proofErr w:type="spellEnd"/>
+      <w:r>
+        <w:rPr>
+          <w:rFonts w:ascii="Arial" w:eastAsia="Arial" w:hAnsi="Arial" w:cs="Arial"/>
+          <w:b/>
+          <w:color w:val="000000" w:themeColor="text1"/>
+          <w:sz w:val="24"/>
+          <w:szCs w:val="24"/>
+          <w:lang w:val="pt-BR"/>
+        </w:rPr>
+        <w:t>:</w:t>
+      </w:r>
+    </w:p>
+    <w:p>
+      <w:pPr>
+        <w:rPr>
+          <w:rFonts w:ascii="Arial" w:eastAsia="Arial" w:hAnsi="Arial" w:cs="Arial"/>
+          <w:color w:val="000000" w:themeColor="text1"/>
+          <w:sz w:val="24"/>
+          <w:szCs w:val="24"/>
+        </w:rPr>
+      </w:pPr>
+      <w:r>
+        <w:rPr>
+          <w:rFonts w:ascii="Arial" w:eastAsia="Arial" w:hAnsi="Arial" w:cs="Arial"/>
+          <w:color w:val="000000" w:themeColor="text1"/>
+          <w:sz w:val="24"/>
+          <w:szCs w:val="24"/>
+          <w:lang w:val="pt-BR"/>
+        </w:rPr>
+        <w:t>utilizaremos N</w:t>
+      </w:r>
+      <w:proofErr w:type="spellStart"/>
+      <w:r>
+        <w:rPr>
+          <w:rFonts w:ascii="Arial" w:eastAsia="Arial" w:hAnsi="Arial" w:cs="Arial"/>
+          <w:color w:val="000000" w:themeColor="text1"/>
+          <w:sz w:val="24"/>
+          <w:szCs w:val="24"/>
+          <w:lang w:val="pt-BR"/>
+        </w:rPr>
+        <w:t>odeJS</w:t>
+      </w:r>
+      <w:proofErr w:type="spellEnd"/>
+      <w:r>
+        <w:rPr>
+          <w:rFonts w:ascii="Arial" w:eastAsia="Arial" w:hAnsi="Arial" w:cs="Arial"/>
+          <w:color w:val="000000" w:themeColor="text1"/>
+          <w:sz w:val="24"/>
+          <w:szCs w:val="24"/>
+          <w:lang w:val="pt-BR"/>
+        </w:rPr>
+        <w:t xml:space="preserve"> para a criação de APIs para a validação de dados através de </w:t>
+      </w:r>
+      <w:r>
+        <w:rPr>
+          <w:rFonts w:ascii="Arial" w:eastAsia="Arial" w:hAnsi="Arial" w:cs="Arial"/>
+          <w:color w:val="000000" w:themeColor="text1"/>
+          <w:sz w:val="24"/>
+          <w:szCs w:val="24"/>
+          <w:lang w:val="pt-BR"/>
+        </w:rPr>
+        <w:t>uma</w:t>
+      </w:r>
+      <w:r>
+        <w:rPr>
+          <w:rFonts w:ascii="Arial" w:eastAsia="Arial" w:hAnsi="Arial" w:cs="Arial"/>
+          <w:color w:val="000000" w:themeColor="text1"/>
+          <w:sz w:val="24"/>
+          <w:szCs w:val="24"/>
+          <w:lang w:val="pt-BR"/>
+        </w:rPr>
+        <w:t xml:space="preserve"> API (</w:t>
+      </w:r>
+      <w:r>
+        <w:rPr>
+          <w:rFonts w:ascii="Arial" w:eastAsia="Arial" w:hAnsi="Arial" w:cs="Arial"/>
+          <w:color w:val="000000" w:themeColor="text1"/>
+          <w:sz w:val="24"/>
+          <w:szCs w:val="24"/>
+        </w:rPr>
+        <w:t>web-data-viz</w:t>
+      </w:r>
+      <w:r>
+        <w:rPr>
+          <w:rFonts w:ascii="Arial" w:eastAsia="Arial" w:hAnsi="Arial" w:cs="Arial"/>
+          <w:color w:val="000000" w:themeColor="text1"/>
+          <w:sz w:val="24"/>
+          <w:szCs w:val="24"/>
+        </w:rPr>
+        <w:t xml:space="preserve"> para </w:t>
+      </w:r>
+      <w:proofErr w:type="spellStart"/>
+      <w:r>
+        <w:rPr>
+          <w:rFonts w:ascii="Arial" w:eastAsia="Arial" w:hAnsi="Arial" w:cs="Arial"/>
+          <w:color w:val="000000" w:themeColor="text1"/>
+          <w:sz w:val="24"/>
+          <w:szCs w:val="24"/>
+        </w:rPr>
+        <w:t>conexão</w:t>
+      </w:r>
+      <w:proofErr w:type="spellEnd"/>
+      <w:r>
+        <w:rPr>
+          <w:rFonts w:ascii="Arial" w:eastAsia="Arial" w:hAnsi="Arial" w:cs="Arial"/>
+          <w:color w:val="000000" w:themeColor="text1"/>
+          <w:sz w:val="24"/>
+          <w:szCs w:val="24"/>
+        </w:rPr>
+        <w:t xml:space="preserve"> com o </w:t>
+      </w:r>
+      <w:r>
+        <w:rPr>
+          <w:rFonts w:ascii="Arial" w:eastAsia="Arial" w:hAnsi="Arial" w:cs="Arial"/>
+          <w:color w:val="000000" w:themeColor="text1"/>
+          <w:sz w:val="24"/>
+          <w:szCs w:val="24"/>
+        </w:rPr>
+        <w:t>banco de dados</w:t>
+      </w:r>
+      <w:r>
+        <w:rPr>
+          <w:rFonts w:ascii="Arial" w:eastAsia="Arial" w:hAnsi="Arial" w:cs="Arial"/>
+          <w:color w:val="000000" w:themeColor="text1"/>
+          <w:sz w:val="24"/>
+          <w:szCs w:val="24"/>
+        </w:rPr>
+        <w:t>)</w:t>
+      </w:r>
+    </w:p>
+    <w:p>
+      <w:pPr>
+        <w:rPr>
+          <w:rFonts w:ascii="Arial" w:eastAsia="Arial" w:hAnsi="Arial" w:cs="Arial"/>
+          <w:b/>
+          <w:bCs/>
+          <w:color w:val="000000" w:themeColor="text1"/>
+          <w:sz w:val="28"/>
+          <w:szCs w:val="28"/>
+        </w:rPr>
+      </w:pPr>
+    </w:p>
+    <w:p>
+      <w:pPr>
+        <w:rPr>
+          <w:rFonts w:ascii="Arial" w:eastAsia="Arial" w:hAnsi="Arial" w:cs="Arial"/>
+          <w:b/>
+          <w:bCs/>
+          <w:color w:val="000000" w:themeColor="text1"/>
+          <w:sz w:val="28"/>
+          <w:szCs w:val="28"/>
+        </w:rPr>
+      </w:pPr>
+    </w:p>
+    <w:p>
+      <w:pPr>
+        <w:rPr>
+          <w:rFonts w:ascii="Arial" w:eastAsia="Arial" w:hAnsi="Arial" w:cs="Arial"/>
+          <w:b/>
+          <w:bCs/>
+          <w:color w:val="000000" w:themeColor="text1"/>
+          <w:sz w:val="28"/>
+          <w:szCs w:val="28"/>
+        </w:rPr>
+      </w:pPr>
+    </w:p>
+    <w:p>
+      <w:pPr>
+        <w:rPr>
+          <w:rFonts w:ascii="Arial" w:eastAsia="Arial" w:hAnsi="Arial" w:cs="Arial"/>
+          <w:b/>
+          <w:bCs/>
+          <w:color w:val="000000" w:themeColor="text1"/>
+          <w:sz w:val="28"/>
+          <w:szCs w:val="28"/>
+        </w:rPr>
+      </w:pPr>
+    </w:p>
+    <w:p>
+      <w:pPr>
+        <w:rPr>
+          <w:rFonts w:ascii="Arial" w:eastAsia="Arial" w:hAnsi="Arial" w:cs="Arial"/>
+          <w:b/>
+          <w:bCs/>
+          <w:color w:val="000000" w:themeColor="text1"/>
+          <w:sz w:val="28"/>
+          <w:szCs w:val="28"/>
+        </w:rPr>
+      </w:pPr>
+    </w:p>
+    <w:p>
+      <w:pPr>
+        <w:rPr>
+          <w:rFonts w:ascii="Arial" w:eastAsia="Arial" w:hAnsi="Arial" w:cs="Arial"/>
+          <w:b/>
+          <w:bCs/>
+          <w:color w:val="000000" w:themeColor="text1"/>
+          <w:sz w:val="28"/>
+          <w:szCs w:val="28"/>
+        </w:rPr>
+      </w:pPr>
+    </w:p>
+    <w:p>
+      <w:pPr>
+        <w:rPr>
+          <w:rFonts w:ascii="Arial" w:eastAsia="Arial" w:hAnsi="Arial" w:cs="Arial"/>
+          <w:b/>
+          <w:bCs/>
+          <w:color w:val="000000" w:themeColor="text1"/>
+          <w:sz w:val="28"/>
+          <w:szCs w:val="28"/>
+        </w:rPr>
+      </w:pPr>
+      <w:r>
+        <w:rPr>
+          <w:rFonts w:ascii="Arial" w:eastAsia="Arial" w:hAnsi="Arial" w:cs="Arial"/>
+          <w:b/>
+          <w:bCs/>
+          <w:color w:val="000000" w:themeColor="text1"/>
+          <w:sz w:val="28"/>
+          <w:szCs w:val="28"/>
+        </w:rPr>
+        <w:lastRenderedPageBreak/>
+        <w:t>PREMISSAS:</w:t>
+      </w:r>
+    </w:p>
+    <w:p>
+      <w:pPr>
+        <w:rPr>
+          <w:rFonts w:ascii="Arial" w:eastAsia="Arial" w:hAnsi="Arial" w:cs="Arial"/>
+          <w:b/>
+          <w:bCs/>
+          <w:color w:val="000000" w:themeColor="text1"/>
+          <w:sz w:val="28"/>
+          <w:szCs w:val="28"/>
+        </w:rPr>
+      </w:pPr>
+      <w:proofErr w:type="spellStart"/>
+      <w:r>
+        <w:rPr>
+          <w:rFonts w:ascii="Arial" w:eastAsia="Arial" w:hAnsi="Arial" w:cs="Arial"/>
+          <w:b/>
+          <w:bCs/>
+          <w:color w:val="000000" w:themeColor="text1"/>
+          <w:sz w:val="28"/>
+          <w:szCs w:val="28"/>
+        </w:rPr>
+        <w:t>Não</w:t>
+      </w:r>
+      <w:proofErr w:type="spellEnd"/>
+      <w:r>
+        <w:rPr>
+          <w:rFonts w:ascii="Arial" w:eastAsia="Arial" w:hAnsi="Arial" w:cs="Arial"/>
+          <w:b/>
+          <w:bCs/>
+          <w:color w:val="000000" w:themeColor="text1"/>
+          <w:sz w:val="28"/>
+          <w:szCs w:val="28"/>
+        </w:rPr>
+        <w:t xml:space="preserve"> </w:t>
+      </w:r>
+      <w:proofErr w:type="spellStart"/>
+      <w:r>
+        <w:rPr>
+          <w:rFonts w:ascii="Arial" w:eastAsia="Arial" w:hAnsi="Arial" w:cs="Arial"/>
+          <w:b/>
+          <w:bCs/>
+          <w:color w:val="000000" w:themeColor="text1"/>
+          <w:sz w:val="28"/>
+          <w:szCs w:val="28"/>
+        </w:rPr>
+        <w:t>será</w:t>
+      </w:r>
+      <w:proofErr w:type="spellEnd"/>
+      <w:r>
+        <w:rPr>
+          <w:rFonts w:ascii="Arial" w:eastAsia="Arial" w:hAnsi="Arial" w:cs="Arial"/>
+          <w:b/>
+          <w:bCs/>
+          <w:color w:val="000000" w:themeColor="text1"/>
+          <w:sz w:val="28"/>
+          <w:szCs w:val="28"/>
+        </w:rPr>
+        <w:t xml:space="preserve"> </w:t>
+      </w:r>
+      <w:proofErr w:type="spellStart"/>
+      <w:r>
+        <w:rPr>
+          <w:rFonts w:ascii="Arial" w:eastAsia="Arial" w:hAnsi="Arial" w:cs="Arial"/>
+          <w:b/>
+          <w:bCs/>
+          <w:color w:val="000000" w:themeColor="text1"/>
+          <w:sz w:val="28"/>
+          <w:szCs w:val="28"/>
+        </w:rPr>
+        <w:t>feito</w:t>
+      </w:r>
+      <w:proofErr w:type="spellEnd"/>
+      <w:r>
+        <w:rPr>
+          <w:rFonts w:ascii="Arial" w:eastAsia="Arial" w:hAnsi="Arial" w:cs="Arial"/>
+          <w:b/>
+          <w:bCs/>
+          <w:color w:val="000000" w:themeColor="text1"/>
+          <w:sz w:val="28"/>
+          <w:szCs w:val="28"/>
+        </w:rPr>
+        <w:t>:</w:t>
+      </w:r>
+    </w:p>
+    <w:p>
+      <w:pPr>
+        <w:rPr>
+          <w:rFonts w:ascii="Arial" w:eastAsia="Arial" w:hAnsi="Arial" w:cs="Arial"/>
+          <w:color w:val="000000" w:themeColor="text1"/>
+          <w:sz w:val="24"/>
+          <w:szCs w:val="24"/>
+        </w:rPr>
+      </w:pPr>
+      <w:proofErr w:type="spellStart"/>
+      <w:r>
+        <w:rPr>
+          <w:rFonts w:ascii="Arial" w:eastAsia="Arial" w:hAnsi="Arial" w:cs="Arial"/>
+          <w:color w:val="000000" w:themeColor="text1"/>
+          <w:sz w:val="24"/>
+          <w:szCs w:val="24"/>
+        </w:rPr>
+        <w:t>Relatórios</w:t>
+      </w:r>
+      <w:proofErr w:type="spellEnd"/>
+      <w:r>
+        <w:rPr>
+          <w:rFonts w:ascii="Arial" w:eastAsia="Arial" w:hAnsi="Arial" w:cs="Arial"/>
+          <w:color w:val="000000" w:themeColor="text1"/>
+          <w:sz w:val="24"/>
+          <w:szCs w:val="24"/>
+        </w:rPr>
+        <w:t xml:space="preserve"> </w:t>
+      </w:r>
+      <w:proofErr w:type="spellStart"/>
+      <w:r>
+        <w:rPr>
+          <w:rFonts w:ascii="Arial" w:eastAsia="Arial" w:hAnsi="Arial" w:cs="Arial"/>
+          <w:color w:val="000000" w:themeColor="text1"/>
+          <w:sz w:val="24"/>
+          <w:szCs w:val="24"/>
+        </w:rPr>
+        <w:t>personalizados</w:t>
+      </w:r>
+      <w:proofErr w:type="spellEnd"/>
+      <w:r>
+        <w:rPr>
+          <w:rFonts w:ascii="Arial" w:eastAsia="Arial" w:hAnsi="Arial" w:cs="Arial"/>
+          <w:color w:val="000000" w:themeColor="text1"/>
+          <w:sz w:val="24"/>
+          <w:szCs w:val="24"/>
+        </w:rPr>
+        <w:t xml:space="preserve"> para o </w:t>
+      </w:r>
+      <w:proofErr w:type="spellStart"/>
+      <w:r>
+        <w:rPr>
+          <w:rFonts w:ascii="Arial" w:eastAsia="Arial" w:hAnsi="Arial" w:cs="Arial"/>
+          <w:color w:val="000000" w:themeColor="text1"/>
+          <w:sz w:val="24"/>
+          <w:szCs w:val="24"/>
+        </w:rPr>
+        <w:t>usuário</w:t>
+      </w:r>
+      <w:proofErr w:type="spellEnd"/>
+      <w:r>
+        <w:rPr>
+          <w:rFonts w:ascii="Arial" w:eastAsia="Arial" w:hAnsi="Arial" w:cs="Arial"/>
+          <w:color w:val="000000" w:themeColor="text1"/>
+          <w:sz w:val="24"/>
+          <w:szCs w:val="24"/>
+        </w:rPr>
+        <w:t>;</w:t>
+      </w:r>
+    </w:p>
+    <w:p>
+      <w:pPr>
+        <w:rPr>
+          <w:rFonts w:ascii="Arial" w:eastAsia="Arial" w:hAnsi="Arial" w:cs="Arial"/>
+          <w:color w:val="000000" w:themeColor="text1"/>
+          <w:sz w:val="24"/>
+          <w:szCs w:val="24"/>
+        </w:rPr>
+      </w:pPr>
+      <w:proofErr w:type="spellStart"/>
+      <w:r>
+        <w:rPr>
+          <w:rFonts w:ascii="Arial" w:eastAsia="Arial" w:hAnsi="Arial" w:cs="Arial"/>
+          <w:color w:val="000000" w:themeColor="text1"/>
+          <w:sz w:val="24"/>
+          <w:szCs w:val="24"/>
+        </w:rPr>
+        <w:t>Modificações</w:t>
+      </w:r>
+      <w:proofErr w:type="spellEnd"/>
+      <w:r>
+        <w:rPr>
+          <w:rFonts w:ascii="Arial" w:eastAsia="Arial" w:hAnsi="Arial" w:cs="Arial"/>
+          <w:color w:val="000000" w:themeColor="text1"/>
+          <w:sz w:val="24"/>
+          <w:szCs w:val="24"/>
+        </w:rPr>
+        <w:t xml:space="preserve"> </w:t>
+      </w:r>
+      <w:proofErr w:type="spellStart"/>
+      <w:r>
+        <w:rPr>
+          <w:rFonts w:ascii="Arial" w:eastAsia="Arial" w:hAnsi="Arial" w:cs="Arial"/>
+          <w:color w:val="000000" w:themeColor="text1"/>
+          <w:sz w:val="24"/>
+          <w:szCs w:val="24"/>
+        </w:rPr>
+        <w:t>personalizadas</w:t>
+      </w:r>
+      <w:proofErr w:type="spellEnd"/>
+      <w:r>
+        <w:rPr>
+          <w:rFonts w:ascii="Arial" w:eastAsia="Arial" w:hAnsi="Arial" w:cs="Arial"/>
+          <w:color w:val="000000" w:themeColor="text1"/>
+          <w:sz w:val="24"/>
+          <w:szCs w:val="24"/>
+        </w:rPr>
+        <w:t xml:space="preserve"> </w:t>
+      </w:r>
+      <w:proofErr w:type="spellStart"/>
+      <w:r>
+        <w:rPr>
+          <w:rFonts w:ascii="Arial" w:eastAsia="Arial" w:hAnsi="Arial" w:cs="Arial"/>
+          <w:color w:val="000000" w:themeColor="text1"/>
+          <w:sz w:val="24"/>
+          <w:szCs w:val="24"/>
+        </w:rPr>
+        <w:t>na</w:t>
+      </w:r>
+      <w:proofErr w:type="spellEnd"/>
+      <w:r>
+        <w:rPr>
+          <w:rFonts w:ascii="Arial" w:eastAsia="Arial" w:hAnsi="Arial" w:cs="Arial"/>
+          <w:color w:val="000000" w:themeColor="text1"/>
+          <w:sz w:val="24"/>
+          <w:szCs w:val="24"/>
+        </w:rPr>
+        <w:t xml:space="preserve"> </w:t>
+      </w:r>
+      <w:proofErr w:type="spellStart"/>
+      <w:r>
+        <w:rPr>
+          <w:rFonts w:ascii="Arial" w:eastAsia="Arial" w:hAnsi="Arial" w:cs="Arial"/>
+          <w:color w:val="000000" w:themeColor="text1"/>
+          <w:sz w:val="24"/>
+          <w:szCs w:val="24"/>
+        </w:rPr>
+        <w:t>página</w:t>
+      </w:r>
+      <w:proofErr w:type="spellEnd"/>
+      <w:r>
+        <w:rPr>
+          <w:rFonts w:ascii="Arial" w:eastAsia="Arial" w:hAnsi="Arial" w:cs="Arial"/>
+          <w:color w:val="000000" w:themeColor="text1"/>
+          <w:sz w:val="24"/>
+          <w:szCs w:val="24"/>
+        </w:rPr>
+        <w:t xml:space="preserve"> para o </w:t>
+      </w:r>
+      <w:proofErr w:type="spellStart"/>
+      <w:r>
+        <w:rPr>
+          <w:rFonts w:ascii="Arial" w:eastAsia="Arial" w:hAnsi="Arial" w:cs="Arial"/>
+          <w:color w:val="000000" w:themeColor="text1"/>
+          <w:sz w:val="24"/>
+          <w:szCs w:val="24"/>
+        </w:rPr>
+        <w:t>usuário</w:t>
+      </w:r>
+      <w:proofErr w:type="spellEnd"/>
+      <w:r>
+        <w:rPr>
+          <w:rFonts w:ascii="Arial" w:eastAsia="Arial" w:hAnsi="Arial" w:cs="Arial"/>
+          <w:color w:val="000000" w:themeColor="text1"/>
+          <w:sz w:val="24"/>
+          <w:szCs w:val="24"/>
+        </w:rPr>
+        <w:t>;</w:t>
+      </w:r>
+    </w:p>
+    <w:p>
+      <w:pPr>
+        <w:rPr>
+          <w:rFonts w:ascii="Arial" w:eastAsia="Arial" w:hAnsi="Arial" w:cs="Arial"/>
+          <w:color w:val="000000" w:themeColor="text1"/>
+          <w:sz w:val="24"/>
+          <w:szCs w:val="24"/>
+        </w:rPr>
+      </w:pPr>
+      <w:proofErr w:type="spellStart"/>
+      <w:r>
+        <w:rPr>
+          <w:rFonts w:ascii="Arial" w:eastAsia="Arial" w:hAnsi="Arial" w:cs="Arial"/>
+          <w:color w:val="000000" w:themeColor="text1"/>
+          <w:sz w:val="24"/>
+          <w:szCs w:val="24"/>
+        </w:rPr>
+        <w:t>Exclusão</w:t>
+      </w:r>
+      <w:proofErr w:type="spellEnd"/>
+      <w:r>
+        <w:rPr>
+          <w:rFonts w:ascii="Arial" w:eastAsia="Arial" w:hAnsi="Arial" w:cs="Arial"/>
+          <w:color w:val="000000" w:themeColor="text1"/>
+          <w:sz w:val="24"/>
+          <w:szCs w:val="24"/>
+        </w:rPr>
+        <w:t xml:space="preserve"> dos </w:t>
+      </w:r>
+      <w:proofErr w:type="spellStart"/>
+      <w:r>
+        <w:rPr>
+          <w:rFonts w:ascii="Arial" w:eastAsia="Arial" w:hAnsi="Arial" w:cs="Arial"/>
+          <w:color w:val="000000" w:themeColor="text1"/>
+          <w:sz w:val="24"/>
+          <w:szCs w:val="24"/>
+        </w:rPr>
+        <w:t>cadastros</w:t>
+      </w:r>
+      <w:proofErr w:type="spellEnd"/>
+      <w:r>
+        <w:rPr>
+          <w:rFonts w:ascii="Arial" w:eastAsia="Arial" w:hAnsi="Arial" w:cs="Arial"/>
+          <w:color w:val="000000" w:themeColor="text1"/>
+          <w:sz w:val="24"/>
+          <w:szCs w:val="24"/>
+        </w:rPr>
+        <w:t>.</w:t>
+      </w:r>
+    </w:p>
+    <w:p>
+      <w:pPr>
+        <w:rPr>
+          <w:rFonts w:ascii="Arial" w:eastAsia="Arial" w:hAnsi="Arial" w:cs="Arial"/>
+          <w:b/>
+          <w:color w:val="000000" w:themeColor="text1"/>
+          <w:sz w:val="24"/>
+          <w:szCs w:val="24"/>
+        </w:rPr>
+      </w:pPr>
+      <w:r>
+        <w:rPr>
+          <w:rFonts w:ascii="Arial" w:eastAsia="Arial" w:hAnsi="Arial" w:cs="Arial"/>
+          <w:b/>
+          <w:color w:val="000000" w:themeColor="text1"/>
+          <w:sz w:val="24"/>
+          <w:szCs w:val="24"/>
+        </w:rPr>
+        <w:t>SERÁ FEITO:</w:t>
+      </w:r>
+    </w:p>
+    <w:p>
+      <w:pPr>
+        <w:rPr>
+          <w:rFonts w:ascii="Arial" w:eastAsia="Arial" w:hAnsi="Arial" w:cs="Arial"/>
+          <w:color w:val="000000" w:themeColor="text1"/>
+          <w:sz w:val="24"/>
+          <w:szCs w:val="24"/>
+        </w:rPr>
+      </w:pPr>
+      <w:proofErr w:type="spellStart"/>
+      <w:r>
+        <w:rPr>
+          <w:rFonts w:ascii="Arial" w:eastAsia="Arial" w:hAnsi="Arial" w:cs="Arial"/>
+          <w:color w:val="000000" w:themeColor="text1"/>
+          <w:sz w:val="24"/>
+          <w:szCs w:val="24"/>
+        </w:rPr>
+        <w:t>Cadastro</w:t>
+      </w:r>
+      <w:proofErr w:type="spellEnd"/>
+      <w:r>
+        <w:rPr>
+          <w:rFonts w:ascii="Arial" w:eastAsia="Arial" w:hAnsi="Arial" w:cs="Arial"/>
+          <w:color w:val="000000" w:themeColor="text1"/>
+          <w:sz w:val="24"/>
+          <w:szCs w:val="24"/>
+        </w:rPr>
+        <w:t>;</w:t>
+      </w:r>
+    </w:p>
+    <w:p>
+      <w:pPr>
+        <w:rPr>
+          <w:rFonts w:ascii="Arial" w:eastAsia="Arial" w:hAnsi="Arial" w:cs="Arial"/>
+          <w:color w:val="000000" w:themeColor="text1"/>
+          <w:sz w:val="24"/>
+          <w:szCs w:val="24"/>
+        </w:rPr>
+      </w:pPr>
+      <w:r>
+        <w:rPr>
+          <w:rFonts w:ascii="Arial" w:eastAsia="Arial" w:hAnsi="Arial" w:cs="Arial"/>
+          <w:color w:val="000000" w:themeColor="text1"/>
+          <w:sz w:val="24"/>
+          <w:szCs w:val="24"/>
+        </w:rPr>
+        <w:t>Login;</w:t>
+      </w:r>
+    </w:p>
+    <w:p>
+      <w:pPr>
+        <w:rPr>
+          <w:rFonts w:ascii="Arial" w:eastAsia="Arial" w:hAnsi="Arial" w:cs="Arial"/>
+          <w:color w:val="000000" w:themeColor="text1"/>
+          <w:sz w:val="24"/>
+          <w:szCs w:val="24"/>
+        </w:rPr>
+      </w:pPr>
+      <w:r>
+        <w:rPr>
+          <w:rFonts w:ascii="Arial" w:eastAsia="Arial" w:hAnsi="Arial" w:cs="Arial"/>
+          <w:color w:val="000000" w:themeColor="text1"/>
+          <w:sz w:val="24"/>
+          <w:szCs w:val="24"/>
+        </w:rPr>
+        <w:t>Site principal;</w:t>
+      </w:r>
+    </w:p>
+    <w:p>
+      <w:pPr>
+        <w:rPr>
+          <w:rFonts w:ascii="Arial" w:eastAsia="Arial" w:hAnsi="Arial" w:cs="Arial"/>
+          <w:color w:val="000000" w:themeColor="text1"/>
+          <w:sz w:val="24"/>
+          <w:szCs w:val="24"/>
+        </w:rPr>
+      </w:pPr>
+      <w:proofErr w:type="spellStart"/>
+      <w:r>
+        <w:rPr>
+          <w:rFonts w:ascii="Arial" w:eastAsia="Arial" w:hAnsi="Arial" w:cs="Arial"/>
+          <w:color w:val="000000" w:themeColor="text1"/>
+          <w:sz w:val="24"/>
+          <w:szCs w:val="24"/>
+        </w:rPr>
+        <w:t>Criação</w:t>
+      </w:r>
+      <w:proofErr w:type="spellEnd"/>
+      <w:r>
+        <w:rPr>
+          <w:rFonts w:ascii="Arial" w:eastAsia="Arial" w:hAnsi="Arial" w:cs="Arial"/>
+          <w:color w:val="000000" w:themeColor="text1"/>
+          <w:sz w:val="24"/>
+          <w:szCs w:val="24"/>
+        </w:rPr>
+        <w:t xml:space="preserve"> de dashboards e </w:t>
+      </w:r>
+      <w:proofErr w:type="spellStart"/>
+      <w:r>
+        <w:rPr>
+          <w:rFonts w:ascii="Arial" w:eastAsia="Arial" w:hAnsi="Arial" w:cs="Arial"/>
+          <w:color w:val="000000" w:themeColor="text1"/>
+          <w:sz w:val="24"/>
+          <w:szCs w:val="24"/>
+        </w:rPr>
+        <w:t>métricas</w:t>
+      </w:r>
+      <w:proofErr w:type="spellEnd"/>
+      <w:r>
+        <w:rPr>
+          <w:rFonts w:ascii="Arial" w:eastAsia="Arial" w:hAnsi="Arial" w:cs="Arial"/>
+          <w:color w:val="000000" w:themeColor="text1"/>
+          <w:sz w:val="24"/>
+          <w:szCs w:val="24"/>
+        </w:rPr>
+        <w:t>;</w:t>
+      </w:r>
+    </w:p>
+    <w:p>
+      <w:pPr>
+        <w:rPr>
+          <w:rFonts w:ascii="Arial" w:eastAsia="Arial" w:hAnsi="Arial" w:cs="Arial"/>
+          <w:color w:val="000000" w:themeColor="text1"/>
+          <w:sz w:val="24"/>
+          <w:szCs w:val="24"/>
+        </w:rPr>
+      </w:pPr>
+      <w:proofErr w:type="spellStart"/>
+      <w:r>
+        <w:rPr>
+          <w:rFonts w:ascii="Arial" w:eastAsia="Arial" w:hAnsi="Arial" w:cs="Arial"/>
+          <w:color w:val="000000" w:themeColor="text1"/>
+          <w:sz w:val="24"/>
+          <w:szCs w:val="24"/>
+        </w:rPr>
+        <w:t>Calculadora</w:t>
+      </w:r>
+      <w:proofErr w:type="spellEnd"/>
+      <w:r>
+        <w:rPr>
+          <w:rFonts w:ascii="Arial" w:eastAsia="Arial" w:hAnsi="Arial" w:cs="Arial"/>
+          <w:color w:val="000000" w:themeColor="text1"/>
+          <w:sz w:val="24"/>
+          <w:szCs w:val="24"/>
+        </w:rPr>
+        <w:t xml:space="preserve"> de </w:t>
+      </w:r>
+      <w:proofErr w:type="spellStart"/>
+      <w:r>
+        <w:rPr>
+          <w:rFonts w:ascii="Arial" w:eastAsia="Arial" w:hAnsi="Arial" w:cs="Arial"/>
+          <w:color w:val="000000" w:themeColor="text1"/>
+          <w:sz w:val="24"/>
+          <w:szCs w:val="24"/>
+        </w:rPr>
+        <w:t>episódios</w:t>
+      </w:r>
+      <w:proofErr w:type="spellEnd"/>
+      <w:r>
+        <w:rPr>
+          <w:rFonts w:ascii="Arial" w:eastAsia="Arial" w:hAnsi="Arial" w:cs="Arial"/>
+          <w:color w:val="000000" w:themeColor="text1"/>
+          <w:sz w:val="24"/>
+          <w:szCs w:val="24"/>
+        </w:rPr>
+        <w:t>;</w:t>
+      </w:r>
+    </w:p>
+    <w:p>
+      <w:pPr>
+        <w:rPr>
+          <w:rFonts w:ascii="Arial" w:eastAsia="Arial" w:hAnsi="Arial" w:cs="Arial"/>
+          <w:b/>
+          <w:bCs/>
+          <w:color w:val="000000" w:themeColor="text1"/>
+          <w:sz w:val="28"/>
+          <w:szCs w:val="28"/>
+        </w:rPr>
+      </w:pPr>
+      <w:r>
+        <w:rPr>
+          <w:rFonts w:ascii="Arial" w:eastAsia="Arial" w:hAnsi="Arial" w:cs="Arial"/>
+          <w:b/>
+          <w:bCs/>
+          <w:color w:val="000000" w:themeColor="text1"/>
+          <w:sz w:val="28"/>
+          <w:szCs w:val="28"/>
+        </w:rPr>
+        <w:t>RES</w:t>
+      </w:r>
+      <w:r>
+        <w:rPr>
+          <w:rFonts w:ascii="Arial" w:eastAsia="Arial" w:hAnsi="Arial" w:cs="Arial"/>
+          <w:b/>
+          <w:bCs/>
+          <w:color w:val="000000" w:themeColor="text1"/>
+          <w:sz w:val="28"/>
+          <w:szCs w:val="28"/>
+        </w:rPr>
+        <w:t>TRIÇÕES</w:t>
+      </w:r>
+      <w:r>
+        <w:rPr>
+          <w:rFonts w:ascii="Arial" w:eastAsia="Arial" w:hAnsi="Arial" w:cs="Arial"/>
+          <w:b/>
+          <w:bCs/>
+          <w:color w:val="000000" w:themeColor="text1"/>
+          <w:sz w:val="28"/>
+          <w:szCs w:val="28"/>
+        </w:rPr>
+        <w:t>:</w:t>
+      </w:r>
+    </w:p>
+    <w:p>
+      <w:pPr>
+        <w:rPr>
+          <w:rFonts w:ascii="Arial" w:eastAsia="Arial" w:hAnsi="Arial" w:cs="Arial"/>
+          <w:bCs/>
+          <w:color w:val="000000" w:themeColor="text1"/>
+          <w:sz w:val="24"/>
+          <w:szCs w:val="24"/>
+        </w:rPr>
+      </w:pPr>
+      <w:proofErr w:type="spellStart"/>
+      <w:r>
+        <w:rPr>
+          <w:rFonts w:ascii="Arial" w:eastAsia="Arial" w:hAnsi="Arial" w:cs="Arial"/>
+          <w:bCs/>
+          <w:color w:val="000000" w:themeColor="text1"/>
+          <w:sz w:val="24"/>
+          <w:szCs w:val="24"/>
+        </w:rPr>
+        <w:t>Necessário</w:t>
+      </w:r>
+      <w:proofErr w:type="spellEnd"/>
+      <w:r>
+        <w:rPr>
+          <w:rFonts w:ascii="Arial" w:eastAsia="Arial" w:hAnsi="Arial" w:cs="Arial"/>
+          <w:bCs/>
+          <w:color w:val="000000" w:themeColor="text1"/>
+          <w:sz w:val="24"/>
+          <w:szCs w:val="24"/>
+        </w:rPr>
+        <w:t xml:space="preserve"> </w:t>
+      </w:r>
+      <w:proofErr w:type="spellStart"/>
+      <w:r>
+        <w:rPr>
+          <w:rFonts w:ascii="Arial" w:eastAsia="Arial" w:hAnsi="Arial" w:cs="Arial"/>
+          <w:bCs/>
+          <w:color w:val="000000" w:themeColor="text1"/>
+          <w:sz w:val="24"/>
+          <w:szCs w:val="24"/>
+        </w:rPr>
+        <w:t>estar</w:t>
+      </w:r>
+      <w:proofErr w:type="spellEnd"/>
+      <w:r>
+        <w:rPr>
+          <w:rFonts w:ascii="Arial" w:eastAsia="Arial" w:hAnsi="Arial" w:cs="Arial"/>
+          <w:bCs/>
+          <w:color w:val="000000" w:themeColor="text1"/>
+          <w:sz w:val="24"/>
+          <w:szCs w:val="24"/>
+        </w:rPr>
+        <w:t xml:space="preserve"> </w:t>
+      </w:r>
+      <w:proofErr w:type="spellStart"/>
+      <w:r>
+        <w:rPr>
+          <w:rFonts w:ascii="Arial" w:eastAsia="Arial" w:hAnsi="Arial" w:cs="Arial"/>
+          <w:bCs/>
+          <w:color w:val="000000" w:themeColor="text1"/>
+          <w:sz w:val="24"/>
+          <w:szCs w:val="24"/>
+        </w:rPr>
+        <w:t>em</w:t>
+      </w:r>
+      <w:proofErr w:type="spellEnd"/>
+      <w:r>
+        <w:rPr>
+          <w:rFonts w:ascii="Arial" w:eastAsia="Arial" w:hAnsi="Arial" w:cs="Arial"/>
+          <w:bCs/>
+          <w:color w:val="000000" w:themeColor="text1"/>
+          <w:sz w:val="24"/>
+          <w:szCs w:val="24"/>
+        </w:rPr>
+        <w:t xml:space="preserve"> um </w:t>
+      </w:r>
+      <w:proofErr w:type="spellStart"/>
+      <w:r>
+        <w:rPr>
+          <w:rFonts w:ascii="Arial" w:eastAsia="Arial" w:hAnsi="Arial" w:cs="Arial"/>
+          <w:bCs/>
+          <w:color w:val="000000" w:themeColor="text1"/>
+          <w:sz w:val="24"/>
+          <w:szCs w:val="24"/>
+        </w:rPr>
+        <w:t>navegador</w:t>
+      </w:r>
+      <w:proofErr w:type="spellEnd"/>
+      <w:r>
+        <w:rPr>
+          <w:rFonts w:ascii="Arial" w:eastAsia="Arial" w:hAnsi="Arial" w:cs="Arial"/>
+          <w:bCs/>
+          <w:color w:val="000000" w:themeColor="text1"/>
+          <w:sz w:val="24"/>
+          <w:szCs w:val="24"/>
+        </w:rPr>
+        <w:t xml:space="preserve"> </w:t>
+      </w:r>
+      <w:proofErr w:type="spellStart"/>
+      <w:r>
+        <w:rPr>
+          <w:rFonts w:ascii="Arial" w:eastAsia="Arial" w:hAnsi="Arial" w:cs="Arial"/>
+          <w:bCs/>
+          <w:color w:val="000000" w:themeColor="text1"/>
+          <w:sz w:val="24"/>
+          <w:szCs w:val="24"/>
+        </w:rPr>
+        <w:t>conectado</w:t>
+      </w:r>
+      <w:proofErr w:type="spellEnd"/>
+      <w:r>
+        <w:rPr>
+          <w:rFonts w:ascii="Arial" w:eastAsia="Arial" w:hAnsi="Arial" w:cs="Arial"/>
+          <w:bCs/>
+          <w:color w:val="000000" w:themeColor="text1"/>
+          <w:sz w:val="24"/>
+          <w:szCs w:val="24"/>
+        </w:rPr>
+        <w:t xml:space="preserve"> </w:t>
+      </w:r>
+      <w:proofErr w:type="spellStart"/>
+      <w:r>
+        <w:rPr>
+          <w:rFonts w:ascii="Arial" w:eastAsia="Arial" w:hAnsi="Arial" w:cs="Arial"/>
+          <w:bCs/>
+          <w:color w:val="000000" w:themeColor="text1"/>
+          <w:sz w:val="24"/>
+          <w:szCs w:val="24"/>
+        </w:rPr>
+        <w:t xml:space="preserve">com </w:t>
+      </w:r>
+      <w:proofErr w:type="gramStart"/>
+      <w:r>
+        <w:rPr>
+          <w:rFonts w:ascii="Arial" w:eastAsia="Arial" w:hAnsi="Arial" w:cs="Arial"/>
+          <w:bCs/>
+          <w:color w:val="000000" w:themeColor="text1"/>
+          <w:sz w:val="24"/>
+          <w:szCs w:val="24"/>
+        </w:rPr>
+        <w:t>a</w:t>
+      </w:r>
+      <w:proofErr w:type="spellEnd"/>
+      <w:proofErr w:type="gramEnd"/>
+      <w:r>
+        <w:rPr>
+          <w:rFonts w:ascii="Arial" w:eastAsia="Arial" w:hAnsi="Arial" w:cs="Arial"/>
+          <w:bCs/>
+          <w:color w:val="000000" w:themeColor="text1"/>
+          <w:sz w:val="24"/>
+          <w:szCs w:val="24"/>
+        </w:rPr>
+        <w:t xml:space="preserve"> internet.</w:t>
+      </w:r>
+    </w:p>
+    <w:p>
+      <w:pPr>
+        <w:rPr>
+          <w:rFonts w:ascii="Arial" w:eastAsia="Arial" w:hAnsi="Arial" w:cs="Arial"/>
+          <w:bCs/>
+          <w:color w:val="000000" w:themeColor="text1"/>
+          <w:sz w:val="24"/>
+          <w:szCs w:val="24"/>
+        </w:rPr>
+      </w:pPr>
+      <w:proofErr w:type="spellStart"/>
+      <w:r>
+        <w:rPr>
+          <w:rFonts w:ascii="Arial" w:eastAsia="Arial" w:hAnsi="Arial" w:cs="Arial"/>
+          <w:bCs/>
+          <w:color w:val="000000" w:themeColor="text1"/>
+          <w:sz w:val="24"/>
+          <w:szCs w:val="24"/>
+        </w:rPr>
+        <w:t>Necessário</w:t>
+      </w:r>
+      <w:proofErr w:type="spellEnd"/>
+      <w:r>
+        <w:rPr>
+          <w:rFonts w:ascii="Arial" w:eastAsia="Arial" w:hAnsi="Arial" w:cs="Arial"/>
+          <w:bCs/>
+          <w:color w:val="000000" w:themeColor="text1"/>
+          <w:sz w:val="24"/>
+          <w:szCs w:val="24"/>
+        </w:rPr>
+        <w:t xml:space="preserve"> </w:t>
+      </w:r>
+      <w:proofErr w:type="spellStart"/>
+      <w:r>
+        <w:rPr>
+          <w:rFonts w:ascii="Arial" w:eastAsia="Arial" w:hAnsi="Arial" w:cs="Arial"/>
+          <w:bCs/>
+          <w:color w:val="000000" w:themeColor="text1"/>
+          <w:sz w:val="24"/>
+          <w:szCs w:val="24"/>
+        </w:rPr>
+        <w:t>ter</w:t>
+      </w:r>
+      <w:proofErr w:type="spellEnd"/>
+      <w:r>
+        <w:rPr>
+          <w:rFonts w:ascii="Arial" w:eastAsia="Arial" w:hAnsi="Arial" w:cs="Arial"/>
+          <w:bCs/>
+          <w:color w:val="000000" w:themeColor="text1"/>
+          <w:sz w:val="24"/>
+          <w:szCs w:val="24"/>
+        </w:rPr>
+        <w:t xml:space="preserve"> dados </w:t>
+      </w:r>
+      <w:proofErr w:type="spellStart"/>
+      <w:r>
+        <w:rPr>
+          <w:rFonts w:ascii="Arial" w:eastAsia="Arial" w:hAnsi="Arial" w:cs="Arial"/>
+          <w:bCs/>
+          <w:color w:val="000000" w:themeColor="text1"/>
+          <w:sz w:val="24"/>
+          <w:szCs w:val="24"/>
+        </w:rPr>
+        <w:t>pessoais</w:t>
+      </w:r>
+      <w:proofErr w:type="spellEnd"/>
+      <w:r>
+        <w:rPr>
+          <w:rFonts w:ascii="Arial" w:eastAsia="Arial" w:hAnsi="Arial" w:cs="Arial"/>
+          <w:bCs/>
+          <w:color w:val="000000" w:themeColor="text1"/>
+          <w:sz w:val="24"/>
+          <w:szCs w:val="24"/>
+        </w:rPr>
+        <w:t xml:space="preserve"> </w:t>
+      </w:r>
+      <w:proofErr w:type="spellStart"/>
+      <w:r>
+        <w:rPr>
+          <w:rFonts w:ascii="Arial" w:eastAsia="Arial" w:hAnsi="Arial" w:cs="Arial"/>
+          <w:bCs/>
+          <w:color w:val="000000" w:themeColor="text1"/>
+          <w:sz w:val="24"/>
+          <w:szCs w:val="24"/>
+        </w:rPr>
+        <w:t>como</w:t>
+      </w:r>
+      <w:proofErr w:type="spellEnd"/>
+      <w:r>
+        <w:rPr>
+          <w:rFonts w:ascii="Arial" w:eastAsia="Arial" w:hAnsi="Arial" w:cs="Arial"/>
+          <w:bCs/>
+          <w:color w:val="000000" w:themeColor="text1"/>
+          <w:sz w:val="24"/>
+          <w:szCs w:val="24"/>
+        </w:rPr>
+        <w:t xml:space="preserve"> </w:t>
+      </w:r>
+      <w:proofErr w:type="spellStart"/>
+      <w:r>
+        <w:rPr>
+          <w:rFonts w:ascii="Arial" w:eastAsia="Arial" w:hAnsi="Arial" w:cs="Arial"/>
+          <w:bCs/>
+          <w:color w:val="000000" w:themeColor="text1"/>
+          <w:sz w:val="24"/>
+          <w:szCs w:val="24"/>
+        </w:rPr>
+        <w:t>nome</w:t>
+      </w:r>
+      <w:proofErr w:type="spellEnd"/>
+      <w:r>
+        <w:rPr>
+          <w:rFonts w:ascii="Arial" w:eastAsia="Arial" w:hAnsi="Arial" w:cs="Arial"/>
+          <w:bCs/>
+          <w:color w:val="000000" w:themeColor="text1"/>
+          <w:sz w:val="24"/>
+          <w:szCs w:val="24"/>
+        </w:rPr>
+        <w:t xml:space="preserve"> </w:t>
+      </w:r>
+      <w:proofErr w:type="spellStart"/>
+      <w:r>
+        <w:rPr>
+          <w:rFonts w:ascii="Arial" w:eastAsia="Arial" w:hAnsi="Arial" w:cs="Arial"/>
+          <w:bCs/>
+          <w:color w:val="000000" w:themeColor="text1"/>
+          <w:sz w:val="24"/>
+          <w:szCs w:val="24"/>
+        </w:rPr>
+        <w:t>completo</w:t>
+      </w:r>
+      <w:proofErr w:type="spellEnd"/>
+      <w:r>
+        <w:rPr>
+          <w:rFonts w:ascii="Arial" w:eastAsia="Arial" w:hAnsi="Arial" w:cs="Arial"/>
+          <w:bCs/>
+          <w:color w:val="000000" w:themeColor="text1"/>
+          <w:sz w:val="24"/>
+          <w:szCs w:val="24"/>
+        </w:rPr>
+        <w:t xml:space="preserve"> e email. </w:t>
+      </w:r>
+      <w:proofErr w:type="spellStart"/>
+      <w:r>
+        <w:rPr>
+          <w:rFonts w:ascii="Arial" w:eastAsia="Arial" w:hAnsi="Arial" w:cs="Arial"/>
+          <w:bCs/>
+          <w:color w:val="000000" w:themeColor="text1"/>
+          <w:sz w:val="24"/>
+          <w:szCs w:val="24"/>
+        </w:rPr>
+        <w:t>Também</w:t>
+      </w:r>
+      <w:proofErr w:type="spellEnd"/>
+      <w:r>
+        <w:rPr>
+          <w:rFonts w:ascii="Arial" w:eastAsia="Arial" w:hAnsi="Arial" w:cs="Arial"/>
+          <w:bCs/>
+          <w:color w:val="000000" w:themeColor="text1"/>
+          <w:sz w:val="24"/>
+          <w:szCs w:val="24"/>
+        </w:rPr>
+        <w:t xml:space="preserve"> </w:t>
+      </w:r>
+      <w:proofErr w:type="spellStart"/>
+      <w:r>
+        <w:rPr>
+          <w:rFonts w:ascii="Arial" w:eastAsia="Arial" w:hAnsi="Arial" w:cs="Arial"/>
+          <w:bCs/>
+          <w:color w:val="000000" w:themeColor="text1"/>
+          <w:sz w:val="24"/>
+          <w:szCs w:val="24"/>
+        </w:rPr>
+        <w:t>será</w:t>
+      </w:r>
+      <w:proofErr w:type="spellEnd"/>
+      <w:r>
+        <w:rPr>
+          <w:rFonts w:ascii="Arial" w:eastAsia="Arial" w:hAnsi="Arial" w:cs="Arial"/>
+          <w:bCs/>
+          <w:color w:val="000000" w:themeColor="text1"/>
+          <w:sz w:val="24"/>
+          <w:szCs w:val="24"/>
+        </w:rPr>
+        <w:t xml:space="preserve"> </w:t>
+      </w:r>
+      <w:proofErr w:type="spellStart"/>
+      <w:r>
+        <w:rPr>
+          <w:rFonts w:ascii="Arial" w:eastAsia="Arial" w:hAnsi="Arial" w:cs="Arial"/>
+          <w:bCs/>
+          <w:color w:val="000000" w:themeColor="text1"/>
+          <w:sz w:val="24"/>
+          <w:szCs w:val="24"/>
+        </w:rPr>
+        <w:t>necessário</w:t>
+      </w:r>
+      <w:proofErr w:type="spellEnd"/>
+      <w:r>
+        <w:rPr>
+          <w:rFonts w:ascii="Arial" w:eastAsia="Arial" w:hAnsi="Arial" w:cs="Arial"/>
+          <w:bCs/>
+          <w:color w:val="000000" w:themeColor="text1"/>
+          <w:sz w:val="24"/>
+          <w:szCs w:val="24"/>
+        </w:rPr>
+        <w:t xml:space="preserve"> </w:t>
+      </w:r>
+      <w:proofErr w:type="spellStart"/>
+      <w:r>
+        <w:rPr>
+          <w:rFonts w:ascii="Arial" w:eastAsia="Arial" w:hAnsi="Arial" w:cs="Arial"/>
+          <w:bCs/>
+          <w:color w:val="000000" w:themeColor="text1"/>
+          <w:sz w:val="24"/>
+          <w:szCs w:val="24"/>
+        </w:rPr>
+        <w:t>criar</w:t>
+      </w:r>
+      <w:proofErr w:type="spellEnd"/>
+      <w:r>
+        <w:rPr>
+          <w:rFonts w:ascii="Arial" w:eastAsia="Arial" w:hAnsi="Arial" w:cs="Arial"/>
+          <w:bCs/>
+          <w:color w:val="000000" w:themeColor="text1"/>
+          <w:sz w:val="24"/>
+          <w:szCs w:val="24"/>
+        </w:rPr>
+        <w:t xml:space="preserve"> </w:t>
+      </w:r>
+      <w:proofErr w:type="spellStart"/>
+      <w:r>
+        <w:rPr>
+          <w:rFonts w:ascii="Arial" w:eastAsia="Arial" w:hAnsi="Arial" w:cs="Arial"/>
+          <w:bCs/>
+          <w:color w:val="000000" w:themeColor="text1"/>
+          <w:sz w:val="24"/>
+          <w:szCs w:val="24"/>
+        </w:rPr>
+        <w:t>uma</w:t>
+      </w:r>
+      <w:proofErr w:type="spellEnd"/>
+      <w:r>
+        <w:rPr>
+          <w:rFonts w:ascii="Arial" w:eastAsia="Arial" w:hAnsi="Arial" w:cs="Arial"/>
+          <w:bCs/>
+          <w:color w:val="000000" w:themeColor="text1"/>
+          <w:sz w:val="24"/>
+          <w:szCs w:val="24"/>
+        </w:rPr>
+        <w:t xml:space="preserve"> </w:t>
+      </w:r>
+      <w:proofErr w:type="spellStart"/>
+      <w:r>
+        <w:rPr>
+          <w:rFonts w:ascii="Arial" w:eastAsia="Arial" w:hAnsi="Arial" w:cs="Arial"/>
+          <w:bCs/>
+          <w:color w:val="000000" w:themeColor="text1"/>
+          <w:sz w:val="24"/>
+          <w:szCs w:val="24"/>
+        </w:rPr>
+        <w:t>senha</w:t>
+      </w:r>
+      <w:proofErr w:type="spellEnd"/>
+      <w:r>
+        <w:rPr>
+          <w:rFonts w:ascii="Arial" w:eastAsia="Arial" w:hAnsi="Arial" w:cs="Arial"/>
+          <w:bCs/>
+          <w:color w:val="000000" w:themeColor="text1"/>
+          <w:sz w:val="24"/>
+          <w:szCs w:val="24"/>
+        </w:rPr>
+        <w:t xml:space="preserve"> </w:t>
+      </w:r>
+      <w:proofErr w:type="spellStart"/>
+      <w:r>
+        <w:rPr>
+          <w:rFonts w:ascii="Arial" w:eastAsia="Arial" w:hAnsi="Arial" w:cs="Arial"/>
+          <w:bCs/>
+          <w:color w:val="000000" w:themeColor="text1"/>
+          <w:sz w:val="24"/>
+          <w:szCs w:val="24"/>
+        </w:rPr>
+        <w:t>pessoal</w:t>
+      </w:r>
+      <w:proofErr w:type="spellEnd"/>
+      <w:r>
+        <w:rPr>
+          <w:rFonts w:ascii="Arial" w:eastAsia="Arial" w:hAnsi="Arial" w:cs="Arial"/>
+          <w:bCs/>
+          <w:color w:val="000000" w:themeColor="text1"/>
+          <w:sz w:val="24"/>
+          <w:szCs w:val="24"/>
+        </w:rPr>
+        <w:t>.</w:t>
+      </w:r>
+    </w:p>
+    <w:p>
+      <w:pPr>
+        <w:rPr>
+          <w:rFonts w:ascii="Arial" w:eastAsia="Arial" w:hAnsi="Arial" w:cs="Arial"/>
+          <w:color w:val="000000" w:themeColor="text1"/>
+          <w:sz w:val="24"/>
+          <w:szCs w:val="24"/>
+        </w:rPr>
+      </w:pPr>
+    </w:p>
+    <w:p>
+      <w:pPr>
+        <w:rPr>
+          <w:rFonts w:ascii="Arial" w:eastAsia="Arial" w:hAnsi="Arial" w:cs="Arial"/>
+          <w:color w:val="000000" w:themeColor="text1"/>
+          <w:sz w:val="24"/>
+          <w:szCs w:val="24"/>
+        </w:rPr>
+      </w:pPr>
+    </w:p>
+    <w:p>
+      <w:pPr>
+        <w:rPr>
+          <w:rFonts w:ascii="Arial" w:eastAsia="Arial" w:hAnsi="Arial" w:cs="Arial"/>
+          <w:color w:val="000000" w:themeColor="text1"/>
+          <w:sz w:val="24"/>
+          <w:szCs w:val="24"/>
+        </w:rPr>
+      </w:pPr>
+    </w:p>
+    <w:p>
+      <w:pPr>
+        <w:rPr>
+          <w:rFonts w:ascii="Arial" w:eastAsia="Arial" w:hAnsi="Arial" w:cs="Arial"/>
+          <w:color w:val="000000" w:themeColor="text1"/>
+          <w:sz w:val="24"/>
+          <w:szCs w:val="24"/>
+        </w:rPr>
+      </w:pPr>
+    </w:p>
+    <w:p>
+      <w:pPr>
+        <w:rPr>
+          <w:rFonts w:ascii="Arial" w:eastAsia="Arial" w:hAnsi="Arial" w:cs="Arial"/>
+          <w:b/>
+          <w:bCs/>
+          <w:color w:val="000000" w:themeColor="text1"/>
+          <w:sz w:val="28"/>
+          <w:szCs w:val="28"/>
+        </w:rPr>
+      </w:pPr>
+    </w:p>
+    <w:p>
+      <w:pPr>
+        <w:rPr>
+          <w:rFonts w:ascii="Arial" w:eastAsia="Arial" w:hAnsi="Arial" w:cs="Arial"/>
+          <w:b/>
+          <w:bCs/>
+          <w:color w:val="000000" w:themeColor="text1"/>
+          <w:sz w:val="24"/>
+          <w:szCs w:val="24"/>
+        </w:rPr>
+      </w:pPr>
+    </w:p>
+    <w:p>
+      <w:pPr>
+        <w:rPr>
+          <w:u w:val="single"/>
+        </w:rPr>
+      </w:pPr>
+    </w:p>
     <w:sectPr>
       <w:pgSz w:w="11906" w:h="16838"/>
       <w:pgMar w:top="1417" w:right="1701" w:bottom="1417" w:left="1701" w:header="708" w:footer="708" w:gutter="0"/>
@@ -2641,7 +4437,7 @@
   <w:style w:type="paragraph" w:default="1" w:styleId="Normal">
     <w:name w:val="Normal"/>
     <w:qFormat/>
-    <w:rsid w:val="00B9133E"/>
+    <w:rsid w:val="00977056"/>
     <w:pPr>
       <w:spacing w:line="312" w:lineRule="auto"/>
     </w:pPr>

</xml_diff>